<commit_message>
organzing for paper 2
</commit_message>
<xml_diff>
--- a/Gpower-analysis.docx
+++ b/Gpower-analysis.docx
@@ -4,6 +4,9 @@
   <w:body>
     <w:p>
       <w:r>
+        <w:rPr>
+          <w:noProof/>
+        </w:rPr>
         <w:drawing>
           <wp:inline distT="0" distB="0" distL="0" distR="0" wp14:anchorId="776B7374" wp14:editId="32093DEB">
             <wp:extent cx="5943600" cy="4670425"/>
@@ -44,6 +47,9 @@
     <w:p/>
     <w:p>
       <w:r>
+        <w:rPr>
+          <w:noProof/>
+        </w:rPr>
         <w:lastRenderedPageBreak/>
         <w:drawing>
           <wp:inline distT="0" distB="0" distL="0" distR="0" wp14:anchorId="6E868319" wp14:editId="396047F9">

</xml_diff>